<commit_message>
my proj partner needs to see the new stuff
</commit_message>
<xml_diff>
--- a/CS5131 2024 Report Template.docx
+++ b/CS5131 2024 Report Template.docx
@@ -1,6 +1,6 @@
 
 <file path=word/document.xml><?xml version="1.0" encoding="utf-8"?>
-<w:document xmlns:wpc="http://schemas.microsoft.com/office/word/2010/wordprocessingCanvas" xmlns:cx="http://schemas.microsoft.com/office/drawing/2014/chartex" xmlns:cx1="http://schemas.microsoft.com/office/drawing/2015/9/8/chartex" xmlns:mc="http://schemas.openxmlformats.org/markup-compatibility/2006" xmlns:o="urn:schemas-microsoft-com:office:office" xmlns:r="http://schemas.openxmlformats.org/officeDocument/2006/relationships" xmlns:m="http://schemas.openxmlformats.org/officeDocument/2006/math" xmlns:v="urn:schemas-microsoft-com:vml" xmlns:wp14="http://schemas.microsoft.com/office/word/2010/wordprocessingDrawing" xmlns:wp="http://schemas.openxmlformats.org/drawingml/2006/wordprocessingDrawing" xmlns:w10="urn:schemas-microsoft-com:office:word" xmlns:w="http://schemas.openxmlformats.org/wordprocessingml/2006/main" xmlns:w14="http://schemas.microsoft.com/office/word/2010/wordml" xmlns:w15="http://schemas.microsoft.com/office/word/2012/wordml" xmlns:w16se="http://schemas.microsoft.com/office/word/2015/wordml/symex" xmlns:wpg="http://schemas.microsoft.com/office/word/2010/wordprocessingGroup" xmlns:wpi="http://schemas.microsoft.com/office/word/2010/wordprocessingInk" xmlns:wne="http://schemas.microsoft.com/office/word/2006/wordml" xmlns:wps="http://schemas.microsoft.com/office/word/2010/wordprocessingShape" mc:Ignorable="w14 w15 w16se wp14">
+<w:document xmlns:wpc="http://schemas.microsoft.com/office/word/2010/wordprocessingCanvas" xmlns:cx="http://schemas.microsoft.com/office/drawing/2014/chartex" xmlns:cx1="http://schemas.microsoft.com/office/drawing/2015/9/8/chartex" xmlns:cx2="http://schemas.microsoft.com/office/drawing/2015/10/21/chartex" xmlns:cx3="http://schemas.microsoft.com/office/drawing/2016/5/9/chartex" xmlns:cx4="http://schemas.microsoft.com/office/drawing/2016/5/10/chartex" xmlns:cx5="http://schemas.microsoft.com/office/drawing/2016/5/11/chartex" xmlns:cx6="http://schemas.microsoft.com/office/drawing/2016/5/12/chartex" xmlns:cx7="http://schemas.microsoft.com/office/drawing/2016/5/13/chartex" xmlns:cx8="http://schemas.microsoft.com/office/drawing/2016/5/14/chartex" xmlns:mc="http://schemas.openxmlformats.org/markup-compatibility/2006" xmlns:aink="http://schemas.microsoft.com/office/drawing/2016/ink" xmlns:am3d="http://schemas.microsoft.com/office/drawing/2017/model3d" xmlns:o="urn:schemas-microsoft-com:office:office" xmlns:oel="http://schemas.microsoft.com/office/2019/extlst" xmlns:r="http://schemas.openxmlformats.org/officeDocument/2006/relationships" xmlns:m="http://schemas.openxmlformats.org/officeDocument/2006/math" xmlns:v="urn:schemas-microsoft-com:vml" xmlns:wp14="http://schemas.microsoft.com/office/word/2010/wordprocessingDrawing" xmlns:wp="http://schemas.openxmlformats.org/drawingml/2006/wordprocessingDrawing" xmlns:w10="urn:schemas-microsoft-com:office:word" xmlns:w="http://schemas.openxmlformats.org/wordprocessingml/2006/main" xmlns:w14="http://schemas.microsoft.com/office/word/2010/wordml" xmlns:w15="http://schemas.microsoft.com/office/word/2012/wordml" xmlns:w16cex="http://schemas.microsoft.com/office/word/2018/wordml/cex" xmlns:w16cid="http://schemas.microsoft.com/office/word/2016/wordml/cid" xmlns:w16="http://schemas.microsoft.com/office/word/2018/wordml" xmlns:w16sdtdh="http://schemas.microsoft.com/office/word/2020/wordml/sdtdatahash" xmlns:w16se="http://schemas.microsoft.com/office/word/2015/wordml/symex" xmlns:wpg="http://schemas.microsoft.com/office/word/2010/wordprocessingGroup" xmlns:wpi="http://schemas.microsoft.com/office/word/2010/wordprocessingInk" xmlns:wne="http://schemas.microsoft.com/office/word/2006/wordml" xmlns:wps="http://schemas.microsoft.com/office/word/2010/wordprocessingShape" mc:Ignorable="w14 w15 w16se w16cid w16 w16cex w16sdtdh wp14">
   <w:body>
     <w:p>
       <w:pPr>
@@ -21,7 +21,23 @@
           <w:b/>
           <w:color w:val="000000"/>
         </w:rPr>
-        <w:t xml:space="preserve">CSXXXX Project Report </w:t>
+        <w:t>CS</w:t>
+      </w:r>
+      <w:r>
+        <w:rPr>
+          <w:rFonts w:ascii="Arial" w:eastAsia="Arial" w:hAnsi="Arial"/>
+          <w:b/>
+          <w:color w:val="000000"/>
+        </w:rPr>
+        <w:t>5131</w:t>
+      </w:r>
+      <w:r>
+        <w:rPr>
+          <w:rFonts w:ascii="Arial" w:eastAsia="Arial" w:hAnsi="Arial"/>
+          <w:b/>
+          <w:color w:val="000000"/>
+        </w:rPr>
+        <w:t xml:space="preserve"> Project Report </w:t>
       </w:r>
     </w:p>
     <w:p>
@@ -29,6 +45,9 @@
         <w:autoSpaceDE w:val="0"/>
         <w:autoSpaceDN w:val="0"/>
         <w:spacing w:after="0" w:line="304" w:lineRule="exact"/>
+        <w:rPr>
+          <w:lang w:val="en-SG"/>
+        </w:rPr>
       </w:pPr>
       <w:r>
         <w:rPr>
@@ -36,14 +55,95 @@
           <w:b/>
           <w:color w:val="000000"/>
         </w:rPr>
-        <w:t xml:space="preserve">Title: </w:t>
+        <w:t>Title:</w:t>
+      </w:r>
+      <w:r>
+        <w:rPr>
+          <w:rFonts w:ascii="Arial" w:eastAsia="Arial" w:hAnsi="Arial"/>
+          <w:b/>
+          <w:color w:val="000000"/>
+        </w:rPr>
+        <w:t xml:space="preserve"> </w:t>
+      </w:r>
+      <w:r>
+        <w:rPr>
+          <w:rFonts w:ascii="Arial" w:eastAsia="Arial" w:hAnsi="Arial"/>
+          <w:b/>
+          <w:color w:val="000000"/>
+        </w:rPr>
+        <w:t xml:space="preserve">Developing a </w:t>
+      </w:r>
+      <w:r>
+        <w:rPr>
+          <w:rFonts w:ascii="Arial" w:eastAsia="Arial" w:hAnsi="Arial"/>
+          <w:b/>
+          <w:color w:val="000000"/>
+        </w:rPr>
+        <w:t>facial recognition</w:t>
+      </w:r>
+      <w:r>
+        <w:rPr>
+          <w:rFonts w:ascii="Arial" w:eastAsia="Arial" w:hAnsi="Arial"/>
+          <w:b/>
+          <w:color w:val="000000"/>
+        </w:rPr>
+        <w:t xml:space="preserve"> </w:t>
+      </w:r>
+      <w:r>
+        <w:rPr>
+          <w:rFonts w:ascii="Arial" w:eastAsia="Arial" w:hAnsi="Arial"/>
+          <w:b/>
+          <w:color w:val="000000"/>
+        </w:rPr>
+        <w:t>model as an a</w:t>
+      </w:r>
+      <w:r>
+        <w:rPr>
+          <w:rFonts w:ascii="Arial" w:eastAsia="Arial" w:hAnsi="Arial"/>
+          <w:b/>
+          <w:color w:val="000000"/>
+        </w:rPr>
+        <w:t>lternative to the fingerprint scanners at our boarding school</w:t>
+      </w:r>
+      <w:r>
+        <w:rPr>
+          <w:lang w:val="en-SG"/>
+        </w:rPr>
+        <w:br/>
+      </w:r>
+      <w:r>
+        <w:rPr>
+          <w:lang w:val="en-SG"/>
+        </w:rPr>
+        <w:br/>
+      </w:r>
+      <w:r>
+        <w:rPr>
+          <w:rFonts w:ascii="Arial" w:eastAsia="Arial" w:hAnsi="Arial"/>
+          <w:b/>
+          <w:color w:val="000000"/>
+        </w:rPr>
+        <w:t xml:space="preserve">By: </w:t>
+      </w:r>
+      <w:r>
+        <w:rPr>
+          <w:rFonts w:ascii="Arial" w:eastAsia="Arial" w:hAnsi="Arial"/>
+          <w:b/>
+          <w:color w:val="000000"/>
+        </w:rPr>
+        <w:t>Choy Aik Lok &amp; Dominic Cheong</w:t>
       </w:r>
     </w:p>
     <w:p>
       <w:pPr>
         <w:autoSpaceDE w:val="0"/>
         <w:autoSpaceDN w:val="0"/>
-        <w:spacing w:before="564" w:after="0" w:line="304" w:lineRule="exact"/>
+        <w:spacing w:before="570" w:after="0" w:line="304" w:lineRule="exact"/>
+        <w:rPr>
+          <w:rFonts w:ascii="Arial" w:eastAsia="Arial" w:hAnsi="Arial"/>
+          <w:bCs/>
+          <w:color w:val="000000"/>
+        </w:rPr>
       </w:pPr>
       <w:r>
         <w:rPr>
@@ -51,22 +151,47 @@
           <w:b/>
           <w:color w:val="000000"/>
         </w:rPr>
-        <w:t xml:space="preserve">By: Team Members Name </w:t>
+        <w:t>Objective</w:t>
       </w:r>
-    </w:p>
-    <w:p>
-      <w:pPr>
-        <w:autoSpaceDE w:val="0"/>
-        <w:autoSpaceDN w:val="0"/>
-        <w:spacing w:before="570" w:after="0" w:line="304" w:lineRule="exact"/>
-      </w:pPr>
       <w:r>
         <w:rPr>
           <w:rFonts w:ascii="Arial" w:eastAsia="Arial" w:hAnsi="Arial"/>
           <w:b/>
           <w:color w:val="000000"/>
         </w:rPr>
-        <w:t xml:space="preserve">Objective </w:t>
+        <w:br/>
+      </w:r>
+      <w:r>
+        <w:rPr>
+          <w:rFonts w:ascii="Arial" w:eastAsia="Arial" w:hAnsi="Arial"/>
+          <w:b/>
+          <w:color w:val="000000"/>
+        </w:rPr>
+        <w:br/>
+      </w:r>
+      <w:r>
+        <w:rPr>
+          <w:rFonts w:ascii="Arial" w:eastAsia="Arial" w:hAnsi="Arial"/>
+          <w:bCs/>
+          <w:color w:val="000000"/>
+        </w:rPr>
+        <w:t xml:space="preserve">This project intends to provide an alternative to the fingerprint scanners at our boarding school using facial recognition. The project only intends to cover the backend, and there will be no prototype. Hardware used for </w:t>
+      </w:r>
+      <w:r>
+        <w:rPr>
+          <w:rFonts w:ascii="Arial" w:eastAsia="Arial" w:hAnsi="Arial"/>
+          <w:bCs/>
+          <w:color w:val="000000"/>
+        </w:rPr>
+        <w:t>demonstration</w:t>
+      </w:r>
+      <w:r>
+        <w:rPr>
+          <w:rFonts w:ascii="Arial" w:eastAsia="Arial" w:hAnsi="Arial"/>
+          <w:bCs/>
+          <w:color w:val="000000"/>
+        </w:rPr>
+        <w:t xml:space="preserve"> will be camera from computer.</w:t>
       </w:r>
     </w:p>
     <w:p>
@@ -208,8 +333,6 @@
         <w:autoSpaceDN w:val="0"/>
         <w:spacing w:before="1444" w:after="0" w:line="306" w:lineRule="exact"/>
       </w:pPr>
-      <w:bookmarkStart w:id="0" w:name="_GoBack"/>
-      <w:bookmarkEnd w:id="0"/>
       <w:r>
         <w:rPr>
           <w:rFonts w:ascii="Arial" w:eastAsia="Arial" w:hAnsi="Arial"/>
@@ -1386,7 +1509,7 @@
 </file>
 
 <file path=word/numbering.xml><?xml version="1.0" encoding="utf-8"?>
-<w:numbering xmlns:wpc="http://schemas.microsoft.com/office/word/2010/wordprocessingCanvas" xmlns:cx="http://schemas.microsoft.com/office/drawing/2014/chartex" xmlns:cx1="http://schemas.microsoft.com/office/drawing/2015/9/8/chartex" xmlns:mc="http://schemas.openxmlformats.org/markup-compatibility/2006" xmlns:o="urn:schemas-microsoft-com:office:office" xmlns:r="http://schemas.openxmlformats.org/officeDocument/2006/relationships" xmlns:m="http://schemas.openxmlformats.org/officeDocument/2006/math" xmlns:v="urn:schemas-microsoft-com:vml" xmlns:wp14="http://schemas.microsoft.com/office/word/2010/wordprocessingDrawing" xmlns:wp="http://schemas.openxmlformats.org/drawingml/2006/wordprocessingDrawing" xmlns:w10="urn:schemas-microsoft-com:office:word" xmlns:w="http://schemas.openxmlformats.org/wordprocessingml/2006/main" xmlns:w14="http://schemas.microsoft.com/office/word/2010/wordml" xmlns:w15="http://schemas.microsoft.com/office/word/2012/wordml" xmlns:w16se="http://schemas.microsoft.com/office/word/2015/wordml/symex" xmlns:wpg="http://schemas.microsoft.com/office/word/2010/wordprocessingGroup" xmlns:wpi="http://schemas.microsoft.com/office/word/2010/wordprocessingInk" xmlns:wne="http://schemas.microsoft.com/office/word/2006/wordml" xmlns:wps="http://schemas.microsoft.com/office/word/2010/wordprocessingShape" mc:Ignorable="w14 w15 w16se wp14">
+<w:numbering xmlns:wpc="http://schemas.microsoft.com/office/word/2010/wordprocessingCanvas" xmlns:cx="http://schemas.microsoft.com/office/drawing/2014/chartex" xmlns:cx1="http://schemas.microsoft.com/office/drawing/2015/9/8/chartex" xmlns:cx2="http://schemas.microsoft.com/office/drawing/2015/10/21/chartex" xmlns:cx3="http://schemas.microsoft.com/office/drawing/2016/5/9/chartex" xmlns:cx4="http://schemas.microsoft.com/office/drawing/2016/5/10/chartex" xmlns:cx5="http://schemas.microsoft.com/office/drawing/2016/5/11/chartex" xmlns:cx6="http://schemas.microsoft.com/office/drawing/2016/5/12/chartex" xmlns:cx7="http://schemas.microsoft.com/office/drawing/2016/5/13/chartex" xmlns:cx8="http://schemas.microsoft.com/office/drawing/2016/5/14/chartex" xmlns:mc="http://schemas.openxmlformats.org/markup-compatibility/2006" xmlns:aink="http://schemas.microsoft.com/office/drawing/2016/ink" xmlns:am3d="http://schemas.microsoft.com/office/drawing/2017/model3d" xmlns:o="urn:schemas-microsoft-com:office:office" xmlns:oel="http://schemas.microsoft.com/office/2019/extlst" xmlns:r="http://schemas.openxmlformats.org/officeDocument/2006/relationships" xmlns:m="http://schemas.openxmlformats.org/officeDocument/2006/math" xmlns:v="urn:schemas-microsoft-com:vml" xmlns:wp14="http://schemas.microsoft.com/office/word/2010/wordprocessingDrawing" xmlns:wp="http://schemas.openxmlformats.org/drawingml/2006/wordprocessingDrawing" xmlns:w10="urn:schemas-microsoft-com:office:word" xmlns:w="http://schemas.openxmlformats.org/wordprocessingml/2006/main" xmlns:w14="http://schemas.microsoft.com/office/word/2010/wordml" xmlns:w15="http://schemas.microsoft.com/office/word/2012/wordml" xmlns:w16cex="http://schemas.microsoft.com/office/word/2018/wordml/cex" xmlns:w16cid="http://schemas.microsoft.com/office/word/2016/wordml/cid" xmlns:w16="http://schemas.microsoft.com/office/word/2018/wordml" xmlns:w16sdtdh="http://schemas.microsoft.com/office/word/2020/wordml/sdtdatahash" xmlns:w16se="http://schemas.microsoft.com/office/word/2015/wordml/symex" xmlns:wpg="http://schemas.microsoft.com/office/word/2010/wordprocessingGroup" xmlns:wpi="http://schemas.microsoft.com/office/word/2010/wordprocessingInk" xmlns:wne="http://schemas.microsoft.com/office/word/2006/wordml" xmlns:wps="http://schemas.microsoft.com/office/word/2010/wordprocessingShape" mc:Ignorable="w14 w15 w16se w16cid w16 w16cex w16sdtdh wp14">
   <w:abstractNum w:abstractNumId="0" w15:restartNumberingAfterBreak="0">
     <w:nsid w:val="FFFFFF7C"/>
     <w:multiLevelType w:val="singleLevel"/>
@@ -1558,38 +1681,38 @@
       </w:rPr>
     </w:lvl>
   </w:abstractNum>
-  <w:num w:numId="1">
+  <w:num w:numId="1" w16cid:durableId="1399665362">
     <w:abstractNumId w:val="8"/>
   </w:num>
-  <w:num w:numId="2">
+  <w:num w:numId="2" w16cid:durableId="1160972979">
     <w:abstractNumId w:val="6"/>
   </w:num>
-  <w:num w:numId="3">
+  <w:num w:numId="3" w16cid:durableId="1910456957">
     <w:abstractNumId w:val="5"/>
   </w:num>
-  <w:num w:numId="4">
+  <w:num w:numId="4" w16cid:durableId="817307346">
     <w:abstractNumId w:val="4"/>
   </w:num>
-  <w:num w:numId="5">
+  <w:num w:numId="5" w16cid:durableId="327053771">
     <w:abstractNumId w:val="7"/>
   </w:num>
-  <w:num w:numId="6">
+  <w:num w:numId="6" w16cid:durableId="1702781644">
     <w:abstractNumId w:val="3"/>
   </w:num>
-  <w:num w:numId="7">
+  <w:num w:numId="7" w16cid:durableId="1452358608">
     <w:abstractNumId w:val="2"/>
   </w:num>
-  <w:num w:numId="8">
+  <w:num w:numId="8" w16cid:durableId="660734675">
     <w:abstractNumId w:val="1"/>
   </w:num>
-  <w:num w:numId="9">
+  <w:num w:numId="9" w16cid:durableId="1646156102">
     <w:abstractNumId w:val="0"/>
   </w:num>
 </w:numbering>
 </file>
 
 <file path=word/styles.xml><?xml version="1.0" encoding="utf-8"?>
-<w:styles xmlns:mc="http://schemas.openxmlformats.org/markup-compatibility/2006" xmlns:r="http://schemas.openxmlformats.org/officeDocument/2006/relationships" xmlns:w="http://schemas.openxmlformats.org/wordprocessingml/2006/main" xmlns:w14="http://schemas.microsoft.com/office/word/2010/wordml" xmlns:w15="http://schemas.microsoft.com/office/word/2012/wordml" xmlns:w16se="http://schemas.microsoft.com/office/word/2015/wordml/symex" mc:Ignorable="w14 w15 w16se">
+<w:styles xmlns:mc="http://schemas.openxmlformats.org/markup-compatibility/2006" xmlns:r="http://schemas.openxmlformats.org/officeDocument/2006/relationships" xmlns:w="http://schemas.openxmlformats.org/wordprocessingml/2006/main" xmlns:w14="http://schemas.microsoft.com/office/word/2010/wordml" xmlns:w15="http://schemas.microsoft.com/office/word/2012/wordml" xmlns:w16cex="http://schemas.microsoft.com/office/word/2018/wordml/cex" xmlns:w16cid="http://schemas.microsoft.com/office/word/2016/wordml/cid" xmlns:w16="http://schemas.microsoft.com/office/word/2018/wordml" xmlns:w16sdtdh="http://schemas.microsoft.com/office/word/2020/wordml/sdtdatahash" xmlns:w16se="http://schemas.microsoft.com/office/word/2015/wordml/symex" mc:Ignorable="w14 w15 w16se w16cid w16 w16cex w16sdtdh">
   <w:docDefaults>
     <w:rPrDefault>
       <w:rPr>
@@ -1605,7 +1728,7 @@
       </w:pPr>
     </w:pPrDefault>
   </w:docDefaults>
-  <w:latentStyles w:defLockedState="0" w:defUIPriority="99" w:defSemiHidden="0" w:defUnhideWhenUsed="0" w:defQFormat="0" w:count="371">
+  <w:latentStyles w:defLockedState="0" w:defUIPriority="99" w:defSemiHidden="0" w:defUnhideWhenUsed="0" w:defQFormat="0" w:count="376">
     <w:lsdException w:name="Normal" w:uiPriority="0" w:qFormat="1"/>
     <w:lsdException w:name="heading 1" w:uiPriority="9" w:qFormat="1"/>
     <w:lsdException w:name="heading 2" w:semiHidden="1" w:uiPriority="9" w:unhideWhenUsed="1" w:qFormat="1"/>
@@ -1968,6 +2091,11 @@
     <w:lsdException w:name="List Table 5 Dark Accent 6" w:uiPriority="50"/>
     <w:lsdException w:name="List Table 6 Colorful Accent 6" w:uiPriority="51"/>
     <w:lsdException w:name="List Table 7 Colorful Accent 6" w:uiPriority="52"/>
+    <w:lsdException w:name="Mention" w:semiHidden="1" w:unhideWhenUsed="1"/>
+    <w:lsdException w:name="Smart Hyperlink" w:semiHidden="1" w:unhideWhenUsed="1"/>
+    <w:lsdException w:name="Hashtag" w:semiHidden="1" w:unhideWhenUsed="1"/>
+    <w:lsdException w:name="Unresolved Mention" w:semiHidden="1" w:unhideWhenUsed="1"/>
+    <w:lsdException w:name="Smart Link" w:semiHidden="1" w:unhideWhenUsed="1"/>
   </w:latentStyles>
   <w:style w:type="paragraph" w:default="1" w:styleId="Normal">
     <w:name w:val="Normal"/>
@@ -2186,7 +2314,6 @@
   <w:style w:type="character" w:default="1" w:styleId="DefaultParagraphFont">
     <w:name w:val="Default Paragraph Font"/>
     <w:uiPriority w:val="1"/>
-    <w:semiHidden/>
     <w:unhideWhenUsed/>
   </w:style>
   <w:style w:type="table" w:default="1" w:styleId="TableNormal">
@@ -13291,6 +13418,26 @@
 </file>
 
 <file path=customXml/item2.xml><?xml version="1.0" encoding="utf-8"?>
+<p:properties xmlns:p="http://schemas.microsoft.com/office/2006/metadata/properties" xmlns:xsi="http://www.w3.org/2001/XMLSchema-instance" xmlns:pc="http://schemas.microsoft.com/office/infopath/2007/PartnerControls">
+  <documentManagement>
+    <TaxCatchAll xmlns="a6a73210-219a-4ae3-a6e2-293d24d4a7cb" xsi:nil="true"/>
+    <lcf76f155ced4ddcb4097134ff3c332f xmlns="b712b1d1-1810-482f-959d-8f60e7bfe4ed">
+      <Terms xmlns="http://schemas.microsoft.com/office/infopath/2007/PartnerControls"/>
+    </lcf76f155ced4ddcb4097134ff3c332f>
+  </documentManagement>
+</p:properties>
+</file>
+
+<file path=customXml/item3.xml><?xml version="1.0" encoding="utf-8"?>
+<?mso-contentType ?>
+<FormTemplates xmlns="http://schemas.microsoft.com/sharepoint/v3/contenttype/forms">
+  <Display>DocumentLibraryForm</Display>
+  <Edit>DocumentLibraryForm</Edit>
+  <New>DocumentLibraryForm</New>
+</FormTemplates>
+</file>
+
+<file path=customXml/item4.xml><?xml version="1.0" encoding="utf-8"?>
 <ct:contentTypeSchema xmlns:ct="http://schemas.microsoft.com/office/2006/metadata/contentType" xmlns:ma="http://schemas.microsoft.com/office/2006/metadata/properties/metaAttributes" ct:_="" ma:_="" ma:contentTypeName="Document" ma:contentTypeID="0x01010075AB9187DC1C5B4BBDDBBF7961C27511" ma:contentTypeVersion="17" ma:contentTypeDescription="Create a new document." ma:contentTypeScope="" ma:versionID="abb4438c55a273abd55c8dfb83458d9c">
   <xsd:schema xmlns:xsd="http://www.w3.org/2001/XMLSchema" xmlns:xs="http://www.w3.org/2001/XMLSchema" xmlns:p="http://schemas.microsoft.com/office/2006/metadata/properties" xmlns:ns2="b712b1d1-1810-482f-959d-8f60e7bfe4ed" xmlns:ns3="a6a73210-219a-4ae3-a6e2-293d24d4a7cb" targetNamespace="http://schemas.microsoft.com/office/2006/metadata/properties" ma:root="true" ma:fieldsID="31f17fee888d3fe32f7d12742eaf963c" ns2:_="" ns3:_="">
     <xsd:import namespace="b712b1d1-1810-482f-959d-8f60e7bfe4ed"/>
@@ -13533,26 +13680,6 @@
 </ct:contentTypeSchema>
 </file>
 
-<file path=customXml/item3.xml><?xml version="1.0" encoding="utf-8"?>
-<?mso-contentType ?>
-<FormTemplates xmlns="http://schemas.microsoft.com/sharepoint/v3/contenttype/forms">
-  <Display>DocumentLibraryForm</Display>
-  <Edit>DocumentLibraryForm</Edit>
-  <New>DocumentLibraryForm</New>
-</FormTemplates>
-</file>
-
-<file path=customXml/item4.xml><?xml version="1.0" encoding="utf-8"?>
-<p:properties xmlns:p="http://schemas.microsoft.com/office/2006/metadata/properties" xmlns:xsi="http://www.w3.org/2001/XMLSchema-instance" xmlns:pc="http://schemas.microsoft.com/office/infopath/2007/PartnerControls">
-  <documentManagement>
-    <TaxCatchAll xmlns="a6a73210-219a-4ae3-a6e2-293d24d4a7cb" xsi:nil="true"/>
-    <lcf76f155ced4ddcb4097134ff3c332f xmlns="b712b1d1-1810-482f-959d-8f60e7bfe4ed">
-      <Terms xmlns="http://schemas.microsoft.com/office/infopath/2007/PartnerControls"/>
-    </lcf76f155ced4ddcb4097134ff3c332f>
-  </documentManagement>
-</p:properties>
-</file>
-
 <file path=customXml/itemProps1.xml><?xml version="1.0" encoding="utf-8"?>
 <ds:datastoreItem xmlns:ds="http://schemas.openxmlformats.org/officeDocument/2006/customXml" ds:itemID="{A2D19F8E-E78B-4D3B-A121-ADA9916CE46A}">
   <ds:schemaRefs>
@@ -13562,13 +13689,39 @@
 </file>
 
 <file path=customXml/itemProps2.xml><?xml version="1.0" encoding="utf-8"?>
-<ds:datastoreItem xmlns:ds="http://schemas.openxmlformats.org/officeDocument/2006/customXml" ds:itemID="{1E3C14BE-EFF5-4AC6-A02C-97B093CFA8DC}"/>
+<ds:datastoreItem xmlns:ds="http://schemas.openxmlformats.org/officeDocument/2006/customXml" ds:itemID="{514D6B01-4FAF-4D7D-AA8D-64705CD94FCD}">
+  <ds:schemaRefs>
+    <ds:schemaRef ds:uri="http://schemas.microsoft.com/office/2006/metadata/properties"/>
+    <ds:schemaRef ds:uri="http://schemas.microsoft.com/office/infopath/2007/PartnerControls"/>
+    <ds:schemaRef ds:uri="a6a73210-219a-4ae3-a6e2-293d24d4a7cb"/>
+    <ds:schemaRef ds:uri="b712b1d1-1810-482f-959d-8f60e7bfe4ed"/>
+  </ds:schemaRefs>
+</ds:datastoreItem>
 </file>
 
 <file path=customXml/itemProps3.xml><?xml version="1.0" encoding="utf-8"?>
-<ds:datastoreItem xmlns:ds="http://schemas.openxmlformats.org/officeDocument/2006/customXml" ds:itemID="{32326D46-8AB9-450B-BA4C-8210C81E85A1}"/>
+<ds:datastoreItem xmlns:ds="http://schemas.openxmlformats.org/officeDocument/2006/customXml" ds:itemID="{32326D46-8AB9-450B-BA4C-8210C81E85A1}">
+  <ds:schemaRefs>
+    <ds:schemaRef ds:uri="http://schemas.microsoft.com/sharepoint/v3/contenttype/forms"/>
+  </ds:schemaRefs>
+</ds:datastoreItem>
 </file>
 
 <file path=customXml/itemProps4.xml><?xml version="1.0" encoding="utf-8"?>
-<ds:datastoreItem xmlns:ds="http://schemas.openxmlformats.org/officeDocument/2006/customXml" ds:itemID="{514D6B01-4FAF-4D7D-AA8D-64705CD94FCD}"/>
+<ds:datastoreItem xmlns:ds="http://schemas.openxmlformats.org/officeDocument/2006/customXml" ds:itemID="{1E3C14BE-EFF5-4AC6-A02C-97B093CFA8DC}">
+  <ds:schemaRefs>
+    <ds:schemaRef ds:uri="http://schemas.microsoft.com/office/2006/metadata/contentType"/>
+    <ds:schemaRef ds:uri="http://schemas.microsoft.com/office/2006/metadata/properties/metaAttributes"/>
+    <ds:schemaRef ds:uri="http://www.w3.org/2001/XMLSchema"/>
+    <ds:schemaRef ds:uri="http://schemas.microsoft.com/office/2006/metadata/properties"/>
+    <ds:schemaRef ds:uri="b712b1d1-1810-482f-959d-8f60e7bfe4ed"/>
+    <ds:schemaRef ds:uri="a6a73210-219a-4ae3-a6e2-293d24d4a7cb"/>
+    <ds:schemaRef ds:uri="http://schemas.microsoft.com/office/2006/documentManagement/types"/>
+    <ds:schemaRef ds:uri="http://schemas.microsoft.com/office/infopath/2007/PartnerControls"/>
+    <ds:schemaRef ds:uri="http://schemas.openxmlformats.org/package/2006/metadata/core-properties"/>
+    <ds:schemaRef ds:uri="http://purl.org/dc/elements/1.1/"/>
+    <ds:schemaRef ds:uri="http://purl.org/dc/terms/"/>
+    <ds:schemaRef ds:uri="http://schemas.microsoft.com/internal/obd"/>
+  </ds:schemaRefs>
+</ds:datastoreItem>
 </file>
</xml_diff>